<commit_message>
unit change for storage variables
All substances in DELWAQ need to be g/m3 or g/m2. Storage variables were gX/gDM. This will not work for the fluxes. Thus the units must be converted to gX/gDM at the beginning of the subroutine for the sake of equations and constants, and then fed back to gX/m3 in the fluxes.
</commit_message>
<xml_diff>
--- a/documentation/Architecture.docx
+++ b/documentation/Architecture.docx
@@ -45,15 +45,7 @@
         <w:t>S</w:t>
       </w:r>
       <w:r>
-        <w:t xml:space="preserve"> - </w:t>
-      </w:r>
-      <w:proofErr w:type="spellStart"/>
-      <w:r>
-        <w:t>MacroALgae</w:t>
-      </w:r>
-      <w:proofErr w:type="spellEnd"/>
-      <w:r>
-        <w:t xml:space="preserve"> Structural biomass</w:t>
+        <w:t xml:space="preserve"> - MacroALgae Structural biomass</w:t>
       </w:r>
     </w:p>
     <w:p>
@@ -73,15 +65,7 @@
         <w:t>N</w:t>
       </w:r>
       <w:r>
-        <w:t xml:space="preserve"> - </w:t>
-      </w:r>
-      <w:proofErr w:type="spellStart"/>
-      <w:r>
-        <w:t>MacroALgae</w:t>
-      </w:r>
-      <w:proofErr w:type="spellEnd"/>
-      <w:r>
-        <w:t xml:space="preserve"> Nitrogen storage</w:t>
+        <w:t xml:space="preserve"> - MacroALgae Nitrogen storage</w:t>
       </w:r>
     </w:p>
     <w:p>
@@ -101,15 +85,7 @@
         <w:t>P</w:t>
       </w:r>
       <w:r>
-        <w:t xml:space="preserve"> - </w:t>
-      </w:r>
-      <w:proofErr w:type="spellStart"/>
-      <w:r>
-        <w:t>MacroALgae</w:t>
-      </w:r>
-      <w:proofErr w:type="spellEnd"/>
-      <w:r>
-        <w:t xml:space="preserve"> Phosphorous storage</w:t>
+        <w:t xml:space="preserve"> - MacroALgae Phosphorous storage</w:t>
       </w:r>
     </w:p>
     <w:p>
@@ -129,15 +105,7 @@
         <w:t>C</w:t>
       </w:r>
       <w:r>
-        <w:t xml:space="preserve"> - </w:t>
-      </w:r>
-      <w:proofErr w:type="spellStart"/>
-      <w:r>
-        <w:t>MacroALgae</w:t>
-      </w:r>
-      <w:proofErr w:type="spellEnd"/>
-      <w:r>
-        <w:t xml:space="preserve"> Carbon storage</w:t>
+        <w:t xml:space="preserve"> - MacroALgae Carbon storage</w:t>
       </w:r>
     </w:p>
     <w:p/>
@@ -234,15 +202,7 @@
         <w:t>Change in biomass</w:t>
       </w:r>
       <w:r>
-        <w:t xml:space="preserve"> (</w:t>
-      </w:r>
-      <w:proofErr w:type="spellStart"/>
-      <w:r>
-        <w:t>gDM</w:t>
-      </w:r>
-      <w:proofErr w:type="spellEnd"/>
-      <w:r>
-        <w:t>/day)</w:t>
+        <w:t xml:space="preserve"> (gDM/day)</w:t>
       </w:r>
     </w:p>
     <w:p>
@@ -4089,11 +4049,9 @@
             <w:tcW w:w="4530" w:type="dxa"/>
           </w:tcPr>
           <w:p>
-            <w:proofErr w:type="spellStart"/>
             <w:r>
               <w:t>GroMALS</w:t>
             </w:r>
-            <w:proofErr w:type="spellEnd"/>
           </w:p>
         </w:tc>
         <w:tc>
@@ -4101,11 +4059,9 @@
             <w:tcW w:w="4530" w:type="dxa"/>
           </w:tcPr>
           <w:p>
-            <w:proofErr w:type="spellStart"/>
             <w:r>
               <w:t>GroMALS</w:t>
             </w:r>
-            <w:proofErr w:type="spellEnd"/>
           </w:p>
         </w:tc>
       </w:tr>
@@ -4215,11 +4171,9 @@
             <w:tcW w:w="4530" w:type="dxa"/>
           </w:tcPr>
           <w:p>
-            <w:proofErr w:type="spellStart"/>
             <w:r>
               <w:t>GroMALN</w:t>
             </w:r>
-            <w:proofErr w:type="spellEnd"/>
           </w:p>
         </w:tc>
         <w:tc>
@@ -4227,11 +4181,9 @@
             <w:tcW w:w="4530" w:type="dxa"/>
           </w:tcPr>
           <w:p>
-            <w:proofErr w:type="spellStart"/>
             <w:r>
               <w:t>GroMALN</w:t>
             </w:r>
-            <w:proofErr w:type="spellEnd"/>
           </w:p>
         </w:tc>
       </w:tr>
@@ -4247,11 +4199,9 @@
             <w:tcW w:w="4530" w:type="dxa"/>
           </w:tcPr>
           <w:p>
-            <w:proofErr w:type="spellStart"/>
             <w:r>
               <w:t>GroMALS</w:t>
             </w:r>
-            <w:proofErr w:type="spellEnd"/>
           </w:p>
         </w:tc>
       </w:tr>
@@ -4348,11 +4298,9 @@
             <w:tcW w:w="4530" w:type="dxa"/>
           </w:tcPr>
           <w:p>
-            <w:proofErr w:type="spellStart"/>
             <w:r>
               <w:t>GroMALP</w:t>
             </w:r>
-            <w:proofErr w:type="spellEnd"/>
           </w:p>
         </w:tc>
         <w:tc>
@@ -4360,11 +4308,9 @@
             <w:tcW w:w="4530" w:type="dxa"/>
           </w:tcPr>
           <w:p>
-            <w:proofErr w:type="spellStart"/>
             <w:r>
               <w:t>GroMALP</w:t>
             </w:r>
-            <w:proofErr w:type="spellEnd"/>
           </w:p>
         </w:tc>
       </w:tr>
@@ -4380,11 +4326,9 @@
             <w:tcW w:w="4530" w:type="dxa"/>
           </w:tcPr>
           <w:p>
-            <w:proofErr w:type="spellStart"/>
             <w:r>
               <w:t>GroMALS</w:t>
             </w:r>
-            <w:proofErr w:type="spellEnd"/>
           </w:p>
         </w:tc>
       </w:tr>
@@ -4480,11 +4424,9 @@
             <w:tcW w:w="4530" w:type="dxa"/>
           </w:tcPr>
           <w:p>
-            <w:proofErr w:type="spellStart"/>
             <w:r>
               <w:t>GroMALC</w:t>
             </w:r>
-            <w:proofErr w:type="spellEnd"/>
           </w:p>
         </w:tc>
         <w:tc>
@@ -4492,11 +4434,9 @@
             <w:tcW w:w="4530" w:type="dxa"/>
           </w:tcPr>
           <w:p>
-            <w:proofErr w:type="spellStart"/>
             <w:r>
               <w:t>GroMALC</w:t>
             </w:r>
-            <w:proofErr w:type="spellEnd"/>
           </w:p>
         </w:tc>
       </w:tr>
@@ -4512,11 +4452,9 @@
             <w:tcW w:w="4530" w:type="dxa"/>
           </w:tcPr>
           <w:p>
-            <w:proofErr w:type="spellStart"/>
             <w:r>
               <w:t>GroMALS</w:t>
             </w:r>
-            <w:proofErr w:type="spellEnd"/>
           </w:p>
         </w:tc>
       </w:tr>
@@ -4612,11 +4550,9 @@
             <w:tcW w:w="4530" w:type="dxa"/>
           </w:tcPr>
           <w:p>
-            <w:proofErr w:type="spellStart"/>
             <w:r>
               <w:t>GroMALC</w:t>
             </w:r>
-            <w:proofErr w:type="spellEnd"/>
           </w:p>
         </w:tc>
         <w:tc>
@@ -4624,11 +4560,9 @@
             <w:tcW w:w="4530" w:type="dxa"/>
           </w:tcPr>
           <w:p>
-            <w:proofErr w:type="spellStart"/>
             <w:r>
               <w:t>GroMALC</w:t>
             </w:r>
-            <w:proofErr w:type="spellEnd"/>
           </w:p>
         </w:tc>
       </w:tr>
@@ -4738,11 +4672,9 @@
             <w:tcW w:w="4530" w:type="dxa"/>
           </w:tcPr>
           <w:p>
-            <w:proofErr w:type="spellStart"/>
             <w:r>
               <w:t>GroMALC</w:t>
             </w:r>
-            <w:proofErr w:type="spellEnd"/>
           </w:p>
         </w:tc>
         <w:tc>
@@ -4750,11 +4682,9 @@
             <w:tcW w:w="4530" w:type="dxa"/>
           </w:tcPr>
           <w:p>
-            <w:proofErr w:type="spellStart"/>
             <w:r>
               <w:t>GroMALC</w:t>
             </w:r>
-            <w:proofErr w:type="spellEnd"/>
           </w:p>
         </w:tc>
       </w:tr>
@@ -4864,11 +4794,9 @@
             <w:tcW w:w="4530" w:type="dxa"/>
           </w:tcPr>
           <w:p>
-            <w:proofErr w:type="spellStart"/>
             <w:r>
               <w:t>GroMALN</w:t>
             </w:r>
-            <w:proofErr w:type="spellEnd"/>
           </w:p>
         </w:tc>
         <w:tc>
@@ -4876,11 +4804,9 @@
             <w:tcW w:w="4530" w:type="dxa"/>
           </w:tcPr>
           <w:p>
-            <w:proofErr w:type="spellStart"/>
             <w:r>
               <w:t>GroMALN</w:t>
             </w:r>
-            <w:proofErr w:type="spellEnd"/>
           </w:p>
         </w:tc>
       </w:tr>
@@ -4990,11 +4916,9 @@
             <w:tcW w:w="4530" w:type="dxa"/>
           </w:tcPr>
           <w:p>
-            <w:proofErr w:type="spellStart"/>
             <w:r>
               <w:t>GroMALP</w:t>
             </w:r>
-            <w:proofErr w:type="spellEnd"/>
           </w:p>
         </w:tc>
         <w:tc>
@@ -5002,11 +4926,9 @@
             <w:tcW w:w="4530" w:type="dxa"/>
           </w:tcPr>
           <w:p>
-            <w:proofErr w:type="spellStart"/>
             <w:r>
               <w:t>GroMALP</w:t>
             </w:r>
-            <w:proofErr w:type="spellEnd"/>
           </w:p>
         </w:tc>
       </w:tr>
@@ -5117,11 +5039,9 @@
             <w:tcW w:w="4530" w:type="dxa"/>
           </w:tcPr>
           <w:p>
-            <w:proofErr w:type="spellStart"/>
             <w:r>
               <w:t>GroMALS</w:t>
             </w:r>
-            <w:proofErr w:type="spellEnd"/>
           </w:p>
         </w:tc>
         <w:tc>
@@ -5137,13 +5057,8 @@
             <w:tcW w:w="4530" w:type="dxa"/>
           </w:tcPr>
           <w:p>
-            <w:proofErr w:type="spellStart"/>
             <w:r>
-              <w:t>GroMALC</w:t>
-            </w:r>
-            <w:proofErr w:type="spellEnd"/>
-            <w:r>
-              <w:t xml:space="preserve"> (exudate?)</w:t>
+              <w:t>GroMALC (exudate?)</w:t>
             </w:r>
           </w:p>
         </w:tc>
@@ -5247,11 +5162,9 @@
             <w:tcW w:w="4530" w:type="dxa"/>
           </w:tcPr>
           <w:p>
-            <w:proofErr w:type="spellStart"/>
             <w:r>
               <w:t>GroMALS</w:t>
             </w:r>
-            <w:proofErr w:type="spellEnd"/>
           </w:p>
         </w:tc>
         <w:tc>
@@ -5367,11 +5280,9 @@
             <w:tcW w:w="4530" w:type="dxa"/>
           </w:tcPr>
           <w:p>
-            <w:proofErr w:type="spellStart"/>
             <w:r>
               <w:t>GroMALS</w:t>
             </w:r>
-            <w:proofErr w:type="spellEnd"/>
           </w:p>
         </w:tc>
         <w:tc>
@@ -5437,7 +5348,6 @@
       <w:pPr>
         <w:pStyle w:val="Heading2"/>
       </w:pPr>
-      <w:proofErr w:type="spellStart"/>
       <w:r>
         <w:t>Gr</w:t>
       </w:r>
@@ -5453,7 +5363,6 @@
       <w:r>
         <w:t>S</w:t>
       </w:r>
-      <w:proofErr w:type="spellEnd"/>
     </w:p>
     <w:p>
       <w:r>
@@ -5581,21 +5490,8 @@
       <w:pPr>
         <w:pStyle w:val="Heading2"/>
       </w:pPr>
-      <w:proofErr w:type="spellStart"/>
-      <w:r>
-        <w:t>GroMALN</w:t>
-      </w:r>
-      <w:proofErr w:type="spellEnd"/>
-      <w:r>
-        <w:t xml:space="preserve"> (/</w:t>
-      </w:r>
-      <w:proofErr w:type="spellStart"/>
-      <w:r>
-        <w:t>GroMALP</w:t>
-      </w:r>
-      <w:proofErr w:type="spellEnd"/>
-      <w:r>
-        <w:t>)</w:t>
+      <w:r>
+        <w:t>GroMALN (/GroMALP)</w:t>
       </w:r>
     </w:p>
     <w:p>
@@ -5617,11 +5513,9 @@
       <w:pPr>
         <w:pStyle w:val="Heading2"/>
       </w:pPr>
-      <w:proofErr w:type="spellStart"/>
       <w:r>
         <w:t>GroMALC</w:t>
       </w:r>
-      <w:proofErr w:type="spellEnd"/>
     </w:p>
     <w:p>
       <w:r>
@@ -5718,15 +5612,7 @@
         <w:t>is how much mass is required to get all of the alga</w:t>
       </w:r>
       <w:r>
-        <w:t xml:space="preserve">e in </w:t>
-      </w:r>
-      <w:proofErr w:type="gramStart"/>
-      <w:r>
-        <w:t>a</w:t>
-      </w:r>
-      <w:proofErr w:type="gramEnd"/>
-      <w:r>
-        <w:t xml:space="preserve"> m2 to grow a m in length. We can describe it as g/m2 * m</w:t>
+        <w:t>e in a m2 to grow a m in length. We can describe it as g/m2 * m</w:t>
       </w:r>
       <w:r>
         <w:t xml:space="preserve"> = g/m</w:t>
@@ -5768,21 +5654,8 @@
         </w:numPr>
       </w:pPr>
       <w:r>
-        <w:t xml:space="preserve">There is a certain mass g/m2 in the </w:t>
-      </w:r>
-      <w:proofErr w:type="spellStart"/>
-      <w:r>
-        <w:t>ibot</w:t>
-      </w:r>
-      <w:proofErr w:type="spellEnd"/>
-      <w:r>
-        <w:t xml:space="preserve"> </w:t>
-      </w:r>
-      <w:proofErr w:type="spellStart"/>
-      <w:r>
-        <w:t>seg</w:t>
-      </w:r>
-      <w:proofErr w:type="spellEnd"/>
+        <w:t>There is a certain mass g/m2 in the ibot seg</w:t>
+      </w:r>
     </w:p>
     <w:p>
       <w:pPr>
@@ -5826,23 +5699,7 @@
         <w:t>n</w:t>
       </w:r>
       <w:r>
-        <w:t xml:space="preserve"> </w:t>
-      </w:r>
-      <w:proofErr w:type="spellStart"/>
-      <w:r>
-        <w:t>FrBmMALS</w:t>
-      </w:r>
-      <w:proofErr w:type="spellEnd"/>
-      <w:r>
-        <w:t xml:space="preserve">. The amount of MALN and MALC follows naturally from this as they are in units of </w:t>
-      </w:r>
-      <w:proofErr w:type="spellStart"/>
-      <w:r>
-        <w:t>gX</w:t>
-      </w:r>
-      <w:proofErr w:type="spellEnd"/>
-      <w:r>
-        <w:t>/DM.</w:t>
+        <w:t xml:space="preserve"> FrBmMALS. The amount of MALN and MALC follows naturally from this as they are in units of gX/DM.</w:t>
       </w:r>
     </w:p>
     <w:p>
@@ -5869,13 +5726,8 @@
         <w:t>t arise from MALX</w:t>
       </w:r>
       <w:r>
-        <w:t xml:space="preserve"> * </w:t>
-      </w:r>
-      <w:proofErr w:type="spellStart"/>
-      <w:r>
-        <w:t>FrBmMALS</w:t>
-      </w:r>
-      <w:proofErr w:type="spellEnd"/>
+        <w:t xml:space="preserve"> * FrBmMALS</w:t>
+      </w:r>
       <w:r>
         <w:t xml:space="preserve">. The fluxes on substances that do not have to do with MAL (POC, NH4, PO4, CO2) happen here in the segments using </w:t>
       </w:r>
@@ -5901,15 +5753,7 @@
         </w:numPr>
       </w:pPr>
       <w:r>
-        <w:t xml:space="preserve">All of the fluxes for the MAL substances get communicated to the bottom segment and added up, the change in biomass of MALS, MALN, </w:t>
-      </w:r>
-      <w:proofErr w:type="gramStart"/>
-      <w:r>
-        <w:t>MALC</w:t>
-      </w:r>
-      <w:proofErr w:type="gramEnd"/>
-      <w:r>
-        <w:t xml:space="preserve"> are applied. </w:t>
+        <w:t xml:space="preserve">All of the fluxes for the MAL substances get communicated to the bottom segment and added up, the change in biomass of MALS, MALN, MALC are applied. </w:t>
       </w:r>
       <w:r>
         <w:t>This communication might be very challenging. Unless we prescribe a local flux</w:t>
@@ -5933,15 +5777,7 @@
         <w:t>?</w:t>
       </w:r>
       <w:r>
-        <w:t xml:space="preserve"> Or another process that does the growth, whereas </w:t>
-      </w:r>
-      <w:proofErr w:type="spellStart"/>
-      <w:r>
-        <w:t>grMALS</w:t>
-      </w:r>
-      <w:proofErr w:type="spellEnd"/>
-      <w:r>
-        <w:t xml:space="preserve"> only computes the fluxes. </w:t>
+        <w:t xml:space="preserve"> Or another process that does the growth, whereas grMALS only computes the fluxes. </w:t>
       </w:r>
     </w:p>
     <w:p/>
@@ -5962,13 +5798,7 @@
         </w:numPr>
       </w:pPr>
       <w:r>
-        <w:t xml:space="preserve"> so each segment receives a bit of ghost </w:t>
-      </w:r>
-      <w:r>
-        <w:t>structural</w:t>
-      </w:r>
-      <w:r>
-        <w:t xml:space="preserve"> and storage mass</w:t>
+        <w:t xml:space="preserve"> so each segment receives a bit of ghost structural and storage mass</w:t>
       </w:r>
     </w:p>
     <w:p>
@@ -5980,15 +5810,7 @@
         </w:numPr>
       </w:pPr>
       <w:r>
-        <w:t xml:space="preserve"> the fluxes are calculated using this mass </w:t>
-      </w:r>
-      <w:proofErr w:type="spellStart"/>
-      <w:r>
-        <w:t>andthe</w:t>
-      </w:r>
-      <w:proofErr w:type="spellEnd"/>
-      <w:r>
-        <w:t xml:space="preserve"> local ambient environment</w:t>
+        <w:t xml:space="preserve"> the fluxes are calculated using this mass andthe local ambient environment</w:t>
       </w:r>
     </w:p>
     <w:p>
@@ -6012,13 +5834,7 @@
         </w:numPr>
       </w:pPr>
       <w:r>
-        <w:t xml:space="preserve"> the fluxes of algae parameters are communicated to the bottom segment, whereby they are </w:t>
-      </w:r>
-      <w:r>
-        <w:t>summed</w:t>
-      </w:r>
-      <w:r>
-        <w:t xml:space="preserve"> to compute the net change in MALS, MALN, MALP, and MALC</w:t>
+        <w:t xml:space="preserve"> the fluxes of algae parameters are communicated to the bottom segment, whereby they are summed to compute the net change in MALS, MALN, MALP, and MALC</w:t>
       </w:r>
     </w:p>
     <w:p>
@@ -6121,19 +5937,7 @@
         <w:t>e a per-</w:t>
       </w:r>
       <w:r>
-        <w:t xml:space="preserve">person (segment) surplus or </w:t>
-      </w:r>
-      <w:r>
-        <w:t>deficit</w:t>
-      </w:r>
-      <w:r>
-        <w:t xml:space="preserve">, and a community </w:t>
-      </w:r>
-      <w:r>
-        <w:t>deficit</w:t>
-      </w:r>
-      <w:r>
-        <w:t>.</w:t>
+        <w:t>person (segment) surplus or deficit, and a community deficit.</w:t>
       </w:r>
     </w:p>
     <w:p/>
@@ -6141,68 +5945,145 @@
       <w:r>
         <w:t>Summary</w:t>
       </w:r>
+    </w:p>
+    <w:p>
+      <w:r>
+        <w:t>FLMALS – flux calculation for Macroalgae structural mass</w:t>
+      </w:r>
+    </w:p>
+    <w:p>
+      <w:r>
+        <w:t>FLMALN – flux calculation for Macroalgae Nitrogen mass</w:t>
+      </w:r>
+    </w:p>
+    <w:p>
+      <w:r>
+        <w:t>FLMALP – flux calculation for Macroalgae Phosphorous mass</w:t>
+      </w:r>
+    </w:p>
+    <w:p>
+      <w:r>
+        <w:t>FLMALC – flux calculation for Macroalgae carbon mass</w:t>
+      </w:r>
+    </w:p>
+    <w:p>
+      <w:r>
+        <w:t>MALDIS – calculates the fraction biomass in each layer</w:t>
+      </w:r>
+    </w:p>
+    <w:p>
+      <w:r>
+        <w:t>MALGRO – calculates the fluxes on MALS, MALN, MALP and MALC based on what happens in child segments</w:t>
+      </w:r>
+    </w:p>
+    <w:p>
+      <w:r>
+        <w:t>ExtVLMA – calculates extinction due to macroalgae in segment</w:t>
+      </w:r>
+    </w:p>
+    <w:p/>
+    <w:p>
+      <w:r>
+        <w:t xml:space="preserve">Something to think about: </w:t>
+      </w:r>
+    </w:p>
+    <w:p>
+      <w:r>
+        <w:t xml:space="preserve">In the paper, g sw is not the same </w:t>
+      </w:r>
+      <w:r>
+        <w:t>g/</w:t>
+      </w:r>
+      <w:r>
+        <w:t>m2 as in delwaq, it is</w:t>
+      </w:r>
+      <w:r>
+        <w:t xml:space="preserve"> g of plant assuming the plant grows like a ball. The area of the plant in m2 is the actual state variable, but there is a fixed relationship between area and mass</w:t>
+      </w:r>
+    </w:p>
+    <w:p>
+      <w:r>
+        <w:t>Basically what is being modelled is ‘fattness’ ,which is the surface area of the plant</w:t>
+      </w:r>
+    </w:p>
+    <w:p>
+      <w:r>
+        <w:t xml:space="preserve">As the algae grow, as in the sw grows, </w:t>
+      </w:r>
+      <w:r>
+        <w:t>their surface area increases because they get fatter</w:t>
+      </w:r>
+    </w:p>
+    <w:p>
+      <w:r>
+        <w:t>So in the model the g/m2 is analogous to the length of the plant</w:t>
+      </w:r>
+      <w:r>
+        <w:t>. In our model they will not get fatter but they will get longer</w:t>
+      </w:r>
+      <w:r>
+        <w:t>. But knowing the length alone will not help you, because you could have a single long or many long plants, which changes the area. Thus, like the length calculation, we calculate the area based on an Area Density and the mass. T</w:t>
+      </w:r>
+      <w:r>
+        <w:t>his flux needs to be computed in the segment for the purpose of calculating the decay products per cell. So what will hap</w:t>
+      </w:r>
+      <w:r>
+        <w:t>pen is that the total area and the local area</w:t>
+      </w:r>
+      <w:r>
+        <w:t xml:space="preserve"> will be used to calculate the total decay product and the local decay will be that decay times the fraction biomass. Th</w:t>
+      </w:r>
+      <w:r>
+        <w:t>us the algae will be inhibited uniformly (density, which is area in the water column), and the decay will be local depending on the area (mass) in that segment.</w:t>
+      </w:r>
+    </w:p>
+    <w:p/>
+    <w:p>
+      <w:r>
+        <w:t xml:space="preserve">To keep track of the surface area of the plant material itself we need to have a relation </w:t>
+      </w:r>
+      <w:r>
+        <w:t xml:space="preserve">between </w:t>
+      </w:r>
+      <w:r>
+        <w:t xml:space="preserve">mass, length, </w:t>
+      </w:r>
+      <w:r>
+        <w:t>total area</w:t>
+      </w:r>
+      <w:r>
+        <w:t>, and mass per surface area water</w:t>
+      </w:r>
+    </w:p>
+    <w:p>
+      <w:r>
+        <w:t>So we know how many grams we have in a m2.</w:t>
+      </w:r>
+    </w:p>
+    <w:p>
+      <w:r>
+        <w:t>The length density tells us how long this plant should be</w:t>
+      </w:r>
+    </w:p>
+    <w:p>
+      <w:r>
+        <w:t>The area density tells us how much area this mass has</w:t>
+      </w:r>
+    </w:p>
+    <w:p>
+      <w:r>
+        <w:t>The fraction of the biomass will also give the fraction of the area</w:t>
+      </w:r>
+    </w:p>
+    <w:p>
+      <w:r>
+        <w:t>The user needs to know the length density and the area density of the particular macroalgae installation.</w:t>
+      </w:r>
+    </w:p>
+    <w:p>
       <w:bookmarkStart w:id="0" w:name="_GoBack"/>
       <w:bookmarkEnd w:id="0"/>
     </w:p>
-    <w:p>
-      <w:r>
-        <w:t>FLMALS – flux calculation for Macroalgae structural mass</w:t>
-      </w:r>
-    </w:p>
-    <w:p>
-      <w:r>
-        <w:t xml:space="preserve">FLMALN </w:t>
-      </w:r>
-      <w:r>
-        <w:t>– flux calculation</w:t>
-      </w:r>
-      <w:r>
-        <w:t xml:space="preserve"> for Macroalgae Nitrogen mass</w:t>
-      </w:r>
-    </w:p>
-    <w:p>
-      <w:r>
-        <w:t xml:space="preserve">FLMALP </w:t>
-      </w:r>
-      <w:r>
-        <w:t>– flux calculation</w:t>
-      </w:r>
-      <w:r>
-        <w:t xml:space="preserve"> for Macroalgae Phosphorous mass</w:t>
-      </w:r>
-    </w:p>
-    <w:p>
-      <w:r>
-        <w:t xml:space="preserve">FLMALC </w:t>
-      </w:r>
-      <w:r>
-        <w:t>– flux calculation</w:t>
-      </w:r>
-      <w:r>
-        <w:t xml:space="preserve"> for Macroalgae carbon mass</w:t>
-      </w:r>
-    </w:p>
-    <w:p>
-      <w:r>
-        <w:t>MALDIS – calculates the fraction biomass in each layer</w:t>
-      </w:r>
-    </w:p>
-    <w:p>
-      <w:r>
-        <w:t>MALGRO – calculates the fluxes on MALS, MALN, MALP and MALC based on what happens in child segments</w:t>
-      </w:r>
-    </w:p>
-    <w:p>
-      <w:proofErr w:type="spellStart"/>
-      <w:r>
-        <w:t>ExtVLMA</w:t>
-      </w:r>
-      <w:proofErr w:type="spellEnd"/>
-      <w:r>
-        <w:t xml:space="preserve"> – calculates extinction due to macroalgae in segment</w:t>
-      </w:r>
-    </w:p>
-    <w:p/>
     <w:p>
       <w:pPr>
         <w:rPr>
@@ -7078,7 +6959,7 @@
             <w:fldChar w:fldCharType="separate"/>
           </w:r>
           <w:r>
-            <w:t>7</w:t>
+            <w:t>5</w:t>
           </w:r>
           <w:r>
             <w:fldChar w:fldCharType="end"/>

</xml_diff>